<commit_message>
added lab work at rd
</commit_message>
<xml_diff>
--- a/CPC/Labs/Referate/Lab1.docx
+++ b/CPC/Labs/Referate/Lab1.docx
@@ -349,6 +349,7 @@
         <w:rPr>
           <w:noProof/>
         </w:rPr>
+        <w:lastRenderedPageBreak/>
         <w:drawing>
           <wp:inline distT="0" distB="0" distL="0" distR="0" wp14:anchorId="5BFA192E" wp14:editId="5247C6CB">
             <wp:extent cx="3840480" cy="3441114"/>
@@ -408,7 +409,6 @@
       </w:pPr>
       <w:proofErr w:type="spellStart"/>
       <w:r>
-        <w:lastRenderedPageBreak/>
         <w:t>Modelul</w:t>
       </w:r>
       <w:proofErr w:type="spellEnd"/>
@@ -1799,6 +1799,7 @@
           <w:sz w:val="20"/>
           <w:szCs w:val="20"/>
         </w:rPr>
+        <w:lastRenderedPageBreak/>
         <w:t xml:space="preserve">Functiile de transfer de la </w:t>
       </w:r>
       <w:proofErr w:type="spellStart"/>
@@ -2283,7 +2284,9 @@
         <w:ind w:left="720"/>
       </w:pPr>
       <w:r>
-        <w:lastRenderedPageBreak/>
+        <w:rPr>
+          <w:noProof/>
+        </w:rPr>
         <w:drawing>
           <wp:inline distT="0" distB="0" distL="0" distR="0" wp14:anchorId="35613DBE" wp14:editId="6E8A715F">
             <wp:extent cx="2782130" cy="4718187"/>
@@ -2326,6 +2329,9 @@
         <w:ind w:left="720"/>
       </w:pPr>
       <w:r>
+        <w:rPr>
+          <w:noProof/>
+        </w:rPr>
         <w:drawing>
           <wp:inline distT="0" distB="0" distL="0" distR="0" wp14:anchorId="6DE2DE16" wp14:editId="336EDBB8">
             <wp:extent cx="2629684" cy="1486343"/>
@@ -2368,6 +2374,9 @@
         <w:ind w:left="720"/>
       </w:pPr>
       <w:r>
+        <w:rPr>
+          <w:noProof/>
+        </w:rPr>
         <w:lastRenderedPageBreak/>
         <w:drawing>
           <wp:inline distT="0" distB="0" distL="0" distR="0" wp14:anchorId="4B79FAEC" wp14:editId="35161BEF">
@@ -2411,6 +2420,9 @@
         <w:ind w:left="720"/>
       </w:pPr>
       <w:r>
+        <w:rPr>
+          <w:noProof/>
+        </w:rPr>
         <w:lastRenderedPageBreak/>
         <w:drawing>
           <wp:inline distT="0" distB="0" distL="0" distR="0" wp14:anchorId="7DEFAF08" wp14:editId="35CC880A">
@@ -2454,6 +2466,9 @@
         <w:ind w:left="720"/>
       </w:pPr>
       <w:r>
+        <w:rPr>
+          <w:noProof/>
+        </w:rPr>
         <w:lastRenderedPageBreak/>
         <w:drawing>
           <wp:inline distT="0" distB="0" distL="0" distR="0" wp14:anchorId="5A936DC6" wp14:editId="121C76FB">
@@ -2497,6 +2512,9 @@
         <w:ind w:left="720"/>
       </w:pPr>
       <w:r>
+        <w:rPr>
+          <w:noProof/>
+        </w:rPr>
         <w:lastRenderedPageBreak/>
         <w:drawing>
           <wp:inline distT="0" distB="0" distL="0" distR="0" wp14:anchorId="76005C85" wp14:editId="31B2AD0C">
@@ -2761,6 +2779,9 @@
         <w:jc w:val="center"/>
       </w:pPr>
       <w:r>
+        <w:rPr>
+          <w:noProof/>
+        </w:rPr>
         <w:drawing>
           <wp:inline distT="0" distB="0" distL="0" distR="0" wp14:anchorId="08548F6F" wp14:editId="6DF6CECF">
             <wp:extent cx="4168140" cy="3734702"/>
@@ -2804,6 +2825,7 @@
         <w:jc w:val="center"/>
       </w:pPr>
       <w:r>
+        <w:lastRenderedPageBreak/>
         <w:t xml:space="preserve">Figure </w:t>
       </w:r>
       <w:fldSimple w:instr=" SEQ Figure \* ARABIC ">
@@ -2916,6 +2938,9 @@
         <w:jc w:val="center"/>
       </w:pPr>
       <w:r>
+        <w:rPr>
+          <w:noProof/>
+        </w:rPr>
         <w:drawing>
           <wp:inline distT="0" distB="0" distL="0" distR="0" wp14:anchorId="0CF153CE" wp14:editId="36B57770">
             <wp:extent cx="4182017" cy="3747135"/>
@@ -2967,6 +2992,7 @@
           <w:b/>
           <w:bCs/>
         </w:rPr>
+        <w:lastRenderedPageBreak/>
         <w:t xml:space="preserve">Figure </w:t>
       </w:r>
       <w:r>
@@ -3149,6 +3175,18 @@
       </w:rPr>
       <w:t xml:space="preserve"> Evelyn-Iulia</w:t>
     </w:r>
+    <w:r>
+      <w:rPr>
+        <w:lang w:val="ro-RO"/>
+      </w:rPr>
+      <w:t xml:space="preserve"> </w:t>
+    </w:r>
+    <w:r>
+      <w:rPr>
+        <w:lang w:val="ro-RO"/>
+      </w:rPr>
+      <w:t>30342</w:t>
+    </w:r>
   </w:p>
   <w:p>
     <w:pPr>
@@ -3157,11 +3195,71 @@
         <w:lang w:val="ro-RO"/>
       </w:rPr>
     </w:pPr>
+    <w:proofErr w:type="spellStart"/>
+    <w:r>
+      <w:rPr>
+        <w:lang w:val="ro-RO"/>
+      </w:rPr>
+      <w:t>Baliban</w:t>
+    </w:r>
+    <w:proofErr w:type="spellEnd"/>
+    <w:r>
+      <w:rPr>
+        <w:lang w:val="ro-RO"/>
+      </w:rPr>
+      <w:t xml:space="preserve"> David-Simeon</w:t>
+    </w:r>
+    <w:r>
+      <w:rPr>
+        <w:lang w:val="ro-RO"/>
+      </w:rPr>
+      <w:t xml:space="preserve"> </w:t>
+    </w:r>
     <w:r>
       <w:rPr>
         <w:lang w:val="ro-RO"/>
       </w:rPr>
       <w:t>30342</w:t>
+    </w:r>
+  </w:p>
+  <w:p>
+    <w:pPr>
+      <w:pStyle w:val="Antet"/>
+      <w:rPr>
+        <w:lang w:val="ro-RO"/>
+      </w:rPr>
+    </w:pPr>
+    <w:proofErr w:type="spellStart"/>
+    <w:r>
+      <w:rPr>
+        <w:lang w:val="ro-RO"/>
+      </w:rPr>
+      <w:t>Stefanuti</w:t>
+    </w:r>
+    <w:proofErr w:type="spellEnd"/>
+    <w:r>
+      <w:rPr>
+        <w:lang w:val="ro-RO"/>
+      </w:rPr>
+      <w:t xml:space="preserve"> Mihai</w:t>
+    </w:r>
+    <w:r>
+      <w:rPr>
+        <w:lang w:val="ro-RO"/>
+      </w:rPr>
+      <w:t xml:space="preserve"> </w:t>
+    </w:r>
+    <w:r>
+      <w:rPr>
+        <w:lang w:val="ro-RO"/>
+      </w:rPr>
+      <w:t>3034</w:t>
+    </w:r>
+    <w:r>
+      <w:rPr>
+        <w:lang w:val="ro-RO"/>
+      </w:rPr>
+      <w:t>1</w:t>
     </w:r>
   </w:p>
 </w:hdr>
@@ -3809,6 +3907,32 @@
       <w:contextualSpacing/>
     </w:pPr>
   </w:style>
+  <w:style w:type="paragraph" w:styleId="Subsol">
+    <w:name w:val="footer"/>
+    <w:basedOn w:val="Normal"/>
+    <w:link w:val="SubsolCaracter"/>
+    <w:uiPriority w:val="99"/>
+    <w:unhideWhenUsed/>
+    <w:rsid w:val="00111835"/>
+    <w:pPr>
+      <w:tabs>
+        <w:tab w:val="center" w:pos="4680"/>
+        <w:tab w:val="right" w:pos="9360"/>
+      </w:tabs>
+      <w:spacing w:after="0" w:line="240" w:lineRule="auto"/>
+    </w:pPr>
+  </w:style>
+  <w:style w:type="character" w:customStyle="1" w:styleId="SubsolCaracter">
+    <w:name w:val="Subsol Caracter"/>
+    <w:basedOn w:val="Fontdeparagrafimplicit"/>
+    <w:link w:val="Subsol"/>
+    <w:uiPriority w:val="99"/>
+    <w:rsid w:val="00111835"/>
+    <w:rPr>
+      <w:rFonts w:eastAsiaTheme="minorEastAsia" w:cs="Times New Roman"/>
+      <w14:ligatures w14:val="none"/>
+    </w:rPr>
+  </w:style>
 </w:styles>
 </file>
 

</xml_diff>